<commit_message>
Documenting how to create a report using iReport.
</commit_message>
<xml_diff>
--- a/documentation/Generaci�n de reportes con iReport y JasperServer.docx
+++ b/documentation/Generaci�n de reportes con iReport y JasperServer.docx
@@ -423,8 +423,394 @@
           </wp:inline>
         </w:drawing>
       </w:r>
+      <w:r>
+        <w:br w:type="page"/>
+      </w:r>
+    </w:p>
+    <w:p>
+      <w:r>
+        <w:lastRenderedPageBreak/>
+        <w:t>Continuación de “Instalación y configuración de iReport</w:t>
+      </w:r>
+      <w:r>
+        <w:t>”…</w:t>
+      </w:r>
+    </w:p>
+    <w:p/>
+    <w:p/>
+    <w:p/>
+    <w:p>
+      <w:r>
+        <w:t>Supongo que también ira un capítulo en el informe de instalación del JasperServer (creo que deberíamos incluirlo ya que Marcelo me ha comentado más de alguna vez que planean formatear el servidor y por tanto necesitaran saber cómo instalar todo de nuevo)</w:t>
+      </w:r>
+      <w:r>
+        <w:br w:type="page"/>
+      </w:r>
+    </w:p>
+    <w:p>
+      <w:pPr>
+        <w:pStyle w:val="Heading2"/>
+      </w:pPr>
+      <w:r>
+        <w:lastRenderedPageBreak/>
+        <w:t>Generación de un nuevo reporte</w:t>
+      </w:r>
+    </w:p>
+    <w:p/>
+    <w:p>
+      <w:pPr>
+        <w:jc w:val="both"/>
+      </w:pPr>
+      <w:r>
+        <w:t>Para diseñar un nu</w:t>
+      </w:r>
+      <w:r>
+        <w:t>evo reporte utilizando iReport, se debe</w:t>
+      </w:r>
+      <w:r>
+        <w:t xml:space="preserve"> ejecutar la aplicación y luego escoger en el menú superior </w:t>
+      </w:r>
+      <w:r>
+        <w:rPr>
+          <w:b/>
+        </w:rPr>
+        <w:t>Archivo</w:t>
+      </w:r>
+      <w:r>
+        <w:rPr>
+          <w:b/>
+        </w:rPr>
+        <w:t>-&gt;New…</w:t>
+      </w:r>
+      <w:r>
+        <w:t>, tal y como se muestra en la imagen que aparece a continuación:</w:t>
+      </w:r>
+    </w:p>
+    <w:p>
+      <w:pPr>
+        <w:jc w:val="center"/>
+      </w:pPr>
+      <w:r>
+        <w:rPr>
+          <w:noProof/>
+          <w:lang w:eastAsia="es-CL"/>
+        </w:rPr>
+        <w:drawing>
+          <wp:inline distT="0" distB="0" distL="0" distR="0" wp14:anchorId="0E1735F0" wp14:editId="2B7CF4A8">
+            <wp:extent cx="5410200" cy="3211962"/>
+            <wp:effectExtent l="0" t="0" r="0" b="7620"/>
+            <wp:docPr id="9" name="Picture 9"/>
+            <wp:cNvGraphicFramePr>
+              <a:graphicFrameLocks xmlns:a="http://schemas.openxmlformats.org/drawingml/2006/main" noChangeAspect="1"/>
+            </wp:cNvGraphicFramePr>
+            <a:graphic xmlns:a="http://schemas.openxmlformats.org/drawingml/2006/main">
+              <a:graphicData uri="http://schemas.openxmlformats.org/drawingml/2006/picture">
+                <pic:pic xmlns:pic="http://schemas.openxmlformats.org/drawingml/2006/picture">
+                  <pic:nvPicPr>
+                    <pic:cNvPr id="0" name="ireport_create_new_report.png"/>
+                    <pic:cNvPicPr/>
+                  </pic:nvPicPr>
+                  <pic:blipFill>
+                    <a:blip r:embed="rId10">
+                      <a:extLst>
+                        <a:ext uri="{28A0092B-C50C-407E-A947-70E740481C1C}">
+                          <a14:useLocalDpi xmlns:a14="http://schemas.microsoft.com/office/drawing/2010/main" val="0"/>
+                        </a:ext>
+                      </a:extLst>
+                    </a:blip>
+                    <a:stretch>
+                      <a:fillRect/>
+                    </a:stretch>
+                  </pic:blipFill>
+                  <pic:spPr>
+                    <a:xfrm>
+                      <a:off x="0" y="0"/>
+                      <a:ext cx="5412037" cy="3213053"/>
+                    </a:xfrm>
+                    <a:prstGeom prst="rect">
+                      <a:avLst/>
+                    </a:prstGeom>
+                  </pic:spPr>
+                </pic:pic>
+              </a:graphicData>
+            </a:graphic>
+          </wp:inline>
+        </w:drawing>
+      </w:r>
+    </w:p>
+    <w:p>
+      <w:pPr>
+        <w:jc w:val="both"/>
+      </w:pPr>
+      <w:r>
+        <w:t>Esta acción abr</w:t>
+      </w:r>
+      <w:r>
+        <w:t>e</w:t>
+      </w:r>
+      <w:r>
+        <w:t xml:space="preserve"> una nueva ventana. A continuación, se debe elegir el estilo del reporte y </w:t>
+      </w:r>
+      <w:r>
+        <w:t xml:space="preserve">después </w:t>
+      </w:r>
+      <w:r>
+        <w:t>cliquear</w:t>
+      </w:r>
+      <w:r>
+        <w:t xml:space="preserve"> el botón </w:t>
+      </w:r>
+      <w:proofErr w:type="spellStart"/>
+      <w:r>
+        <w:rPr>
+          <w:b/>
+        </w:rPr>
+        <w:t>Launch</w:t>
+      </w:r>
+      <w:proofErr w:type="spellEnd"/>
+      <w:r>
+        <w:rPr>
+          <w:b/>
+        </w:rPr>
+        <w:t xml:space="preserve"> </w:t>
+      </w:r>
+      <w:proofErr w:type="spellStart"/>
+      <w:r>
+        <w:rPr>
+          <w:b/>
+        </w:rPr>
+        <w:t>Report</w:t>
+      </w:r>
+      <w:proofErr w:type="spellEnd"/>
+      <w:r>
+        <w:rPr>
+          <w:b/>
+        </w:rPr>
+        <w:t xml:space="preserve"> </w:t>
+      </w:r>
+      <w:proofErr w:type="spellStart"/>
+      <w:r>
+        <w:rPr>
+          <w:b/>
+        </w:rPr>
+        <w:t>Wizard</w:t>
+      </w:r>
+      <w:proofErr w:type="spellEnd"/>
+      <w:r>
+        <w:t>.</w:t>
+      </w:r>
+    </w:p>
+    <w:p>
+      <w:pPr>
+        <w:jc w:val="center"/>
+      </w:pPr>
+      <w:r>
+        <w:rPr>
+          <w:noProof/>
+          <w:lang w:eastAsia="es-CL"/>
+        </w:rPr>
+        <w:drawing>
+          <wp:inline distT="0" distB="0" distL="0" distR="0">
+            <wp:extent cx="3960152" cy="2962275"/>
+            <wp:effectExtent l="0" t="0" r="2540" b="0"/>
+            <wp:docPr id="8" name="Picture 8"/>
+            <wp:cNvGraphicFramePr>
+              <a:graphicFrameLocks xmlns:a="http://schemas.openxmlformats.org/drawingml/2006/main" noChangeAspect="1"/>
+            </wp:cNvGraphicFramePr>
+            <a:graphic xmlns:a="http://schemas.openxmlformats.org/drawingml/2006/main">
+              <a:graphicData uri="http://schemas.openxmlformats.org/drawingml/2006/picture">
+                <pic:pic xmlns:pic="http://schemas.openxmlformats.org/drawingml/2006/picture">
+                  <pic:nvPicPr>
+                    <pic:cNvPr id="0" name="ireport_new_report_choose_style.png"/>
+                    <pic:cNvPicPr/>
+                  </pic:nvPicPr>
+                  <pic:blipFill>
+                    <a:blip r:embed="rId11">
+                      <a:extLst>
+                        <a:ext uri="{28A0092B-C50C-407E-A947-70E740481C1C}">
+                          <a14:useLocalDpi xmlns:a14="http://schemas.microsoft.com/office/drawing/2010/main" val="0"/>
+                        </a:ext>
+                      </a:extLst>
+                    </a:blip>
+                    <a:stretch>
+                      <a:fillRect/>
+                    </a:stretch>
+                  </pic:blipFill>
+                  <pic:spPr>
+                    <a:xfrm>
+                      <a:off x="0" y="0"/>
+                      <a:ext cx="3965622" cy="2966367"/>
+                    </a:xfrm>
+                    <a:prstGeom prst="rect">
+                      <a:avLst/>
+                    </a:prstGeom>
+                  </pic:spPr>
+                </pic:pic>
+              </a:graphicData>
+            </a:graphic>
+          </wp:inline>
+        </w:drawing>
+      </w:r>
+      <w:r>
+        <w:br w:type="page"/>
+      </w:r>
+    </w:p>
+    <w:p>
+      <w:pPr>
+        <w:jc w:val="both"/>
+      </w:pPr>
+      <w:r>
+        <w:lastRenderedPageBreak/>
+        <w:t>Dicho botón abre un “</w:t>
+      </w:r>
+      <w:proofErr w:type="spellStart"/>
+      <w:r>
+        <w:t>w</w:t>
+      </w:r>
+      <w:r>
+        <w:t>izard</w:t>
+      </w:r>
+      <w:proofErr w:type="spellEnd"/>
+      <w:r>
+        <w:t xml:space="preserve">” que guía al usuario paso a paso en la configuración del nuevo reporte. </w:t>
+      </w:r>
+      <w:r>
+        <w:t xml:space="preserve">En la ventana que aparece, completar con el nombre del reporte y la ubicación donde </w:t>
+      </w:r>
+      <w:r>
+        <w:t xml:space="preserve">éste </w:t>
+      </w:r>
+      <w:r>
+        <w:t>se desea guardar. El nombre del reporte solo puede contener letras sin acento y sin ñ, guión bajo y números.</w:t>
+      </w:r>
+    </w:p>
+    <w:p>
+      <w:pPr>
+        <w:jc w:val="center"/>
+      </w:pPr>
       <w:bookmarkStart w:id="0" w:name="_GoBack"/>
       <w:bookmarkEnd w:id="0"/>
+      <w:r>
+        <w:rPr>
+          <w:noProof/>
+          <w:lang w:eastAsia="es-CL"/>
+        </w:rPr>
+        <w:drawing>
+          <wp:inline distT="0" distB="0" distL="0" distR="0">
+            <wp:extent cx="3962400" cy="2907465"/>
+            <wp:effectExtent l="0" t="0" r="0" b="7620"/>
+            <wp:docPr id="14" name="Picture 14"/>
+            <wp:cNvGraphicFramePr>
+              <a:graphicFrameLocks xmlns:a="http://schemas.openxmlformats.org/drawingml/2006/main" noChangeAspect="1"/>
+            </wp:cNvGraphicFramePr>
+            <a:graphic xmlns:a="http://schemas.openxmlformats.org/drawingml/2006/main">
+              <a:graphicData uri="http://schemas.openxmlformats.org/drawingml/2006/picture">
+                <pic:pic xmlns:pic="http://schemas.openxmlformats.org/drawingml/2006/picture">
+                  <pic:nvPicPr>
+                    <pic:cNvPr id="0" name="ireport_new_report_name_and_location.png"/>
+                    <pic:cNvPicPr/>
+                  </pic:nvPicPr>
+                  <pic:blipFill>
+                    <a:blip r:embed="rId12">
+                      <a:extLst>
+                        <a:ext uri="{28A0092B-C50C-407E-A947-70E740481C1C}">
+                          <a14:useLocalDpi xmlns:a14="http://schemas.microsoft.com/office/drawing/2010/main" val="0"/>
+                        </a:ext>
+                      </a:extLst>
+                    </a:blip>
+                    <a:stretch>
+                      <a:fillRect/>
+                    </a:stretch>
+                  </pic:blipFill>
+                  <pic:spPr>
+                    <a:xfrm>
+                      <a:off x="0" y="0"/>
+                      <a:ext cx="3966683" cy="2910607"/>
+                    </a:xfrm>
+                    <a:prstGeom prst="rect">
+                      <a:avLst/>
+                    </a:prstGeom>
+                  </pic:spPr>
+                </pic:pic>
+              </a:graphicData>
+            </a:graphic>
+          </wp:inline>
+        </w:drawing>
+      </w:r>
+    </w:p>
+    <w:p>
+      <w:pPr>
+        <w:jc w:val="both"/>
+      </w:pPr>
+      <w:r>
+        <w:t xml:space="preserve">Al cliquear el botón </w:t>
+      </w:r>
+      <w:r>
+        <w:rPr>
+          <w:b/>
+        </w:rPr>
+        <w:t>Siguiente</w:t>
+      </w:r>
+      <w:r>
+        <w:t xml:space="preserve"> se pasa a la siguiente etapa, que consiste en configurar una fuente de datos y diseñar la consulta.</w:t>
+      </w:r>
+    </w:p>
+    <w:p>
+      <w:pPr>
+        <w:jc w:val="center"/>
+      </w:pPr>
+      <w:r>
+        <w:rPr>
+          <w:noProof/>
+          <w:lang w:eastAsia="es-CL"/>
+        </w:rPr>
+        <w:drawing>
+          <wp:inline distT="0" distB="0" distL="0" distR="0" wp14:anchorId="1EB002E2" wp14:editId="616B5085">
+            <wp:extent cx="4010025" cy="2941955"/>
+            <wp:effectExtent l="0" t="0" r="9525" b="0"/>
+            <wp:docPr id="13" name="Picture 13"/>
+            <wp:cNvGraphicFramePr>
+              <a:graphicFrameLocks xmlns:a="http://schemas.openxmlformats.org/drawingml/2006/main" noChangeAspect="1"/>
+            </wp:cNvGraphicFramePr>
+            <a:graphic xmlns:a="http://schemas.openxmlformats.org/drawingml/2006/main">
+              <a:graphicData uri="http://schemas.openxmlformats.org/drawingml/2006/picture">
+                <pic:pic xmlns:pic="http://schemas.openxmlformats.org/drawingml/2006/picture">
+                  <pic:nvPicPr>
+                    <pic:cNvPr id="0" name="ireport_new_report_datasource.png"/>
+                    <pic:cNvPicPr/>
+                  </pic:nvPicPr>
+                  <pic:blipFill>
+                    <a:blip r:embed="rId13">
+                      <a:extLst>
+                        <a:ext uri="{28A0092B-C50C-407E-A947-70E740481C1C}">
+                          <a14:useLocalDpi xmlns:a14="http://schemas.microsoft.com/office/drawing/2010/main" val="0"/>
+                        </a:ext>
+                      </a:extLst>
+                    </a:blip>
+                    <a:stretch>
+                      <a:fillRect/>
+                    </a:stretch>
+                  </pic:blipFill>
+                  <pic:spPr>
+                    <a:xfrm>
+                      <a:off x="0" y="0"/>
+                      <a:ext cx="4012500" cy="2943771"/>
+                    </a:xfrm>
+                    <a:prstGeom prst="rect">
+                      <a:avLst/>
+                    </a:prstGeom>
+                  </pic:spPr>
+                </pic:pic>
+              </a:graphicData>
+            </a:graphic>
+          </wp:inline>
+        </w:drawing>
+      </w:r>
+    </w:p>
+    <w:p>
+      <w:pPr>
+        <w:jc w:val="both"/>
+      </w:pPr>
     </w:p>
     <w:sectPr>
       <w:pgSz w:w="12240" w:h="15840"/>
@@ -1360,7 +1746,7 @@
 </file>
 
 <file path=customXml/itemProps1.xml><?xml version="1.0" encoding="utf-8"?>
-<ds:datastoreItem xmlns:ds="http://schemas.openxmlformats.org/officeDocument/2006/customXml" ds:itemID="{1B6DB59A-9E57-4FD1-A23B-FBC258A3636B}">
+<ds:datastoreItem xmlns:ds="http://schemas.openxmlformats.org/officeDocument/2006/customXml" ds:itemID="{7292B13D-72D8-4C88-9218-DCE546F7AD20}">
   <ds:schemaRefs>
     <ds:schemaRef ds:uri="http://schemas.openxmlformats.org/officeDocument/2006/bibliography"/>
   </ds:schemaRefs>

</xml_diff>